<commit_message>
updated model archi and image filtration method
</commit_message>
<xml_diff>
--- a/09_07_22_1622.docx
+++ b/09_07_22_1622.docx
@@ -3882,7 +3882,27 @@
                 <w:szCs w:val="18"/>
                 <w:lang w:val="en-IN" w:eastAsia="en-IN"/>
               </w:rPr>
-              <w:t>Youngjun Yoo et. al</w:t>
+              <w:t xml:space="preserve">Youngjun </w:t>
+            </w:r>
+            <w:proofErr w:type="spellStart"/>
+            <w:r>
+              <w:rPr>
+                <w:color w:val="000000"/>
+                <w:sz w:val="18"/>
+                <w:szCs w:val="18"/>
+                <w:lang w:val="en-IN" w:eastAsia="en-IN"/>
+              </w:rPr>
+              <w:t>Yoo</w:t>
+            </w:r>
+            <w:proofErr w:type="spellEnd"/>
+            <w:r>
+              <w:rPr>
+                <w:color w:val="000000"/>
+                <w:sz w:val="18"/>
+                <w:szCs w:val="18"/>
+                <w:lang w:val="en-IN" w:eastAsia="en-IN"/>
+              </w:rPr>
+              <w:t xml:space="preserve"> et. al</w:t>
             </w:r>
           </w:p>
         </w:tc>
@@ -4185,10 +4205,18 @@
         <w:t>.</w:t>
       </w:r>
       <w:r>
-        <w:t xml:space="preserve"> w</w:t>
-      </w:r>
-      <w:r>
-        <w:t>here performance measure</w:t>
+        <w:t xml:space="preserve"> </w:t>
+      </w:r>
+      <w:proofErr w:type="gramStart"/>
+      <w:r>
+        <w:t>w</w:t>
+      </w:r>
+      <w:r>
+        <w:t>here</w:t>
+      </w:r>
+      <w:proofErr w:type="gramEnd"/>
+      <w:r>
+        <w:t xml:space="preserve"> performance measure</w:t>
       </w:r>
       <w:r>
         <w:t>ment is computed in terms of compression ratio, SNR, PSNR</w:t>
@@ -4206,6 +4234,7 @@
         </w:rPr>
         <w:t xml:space="preserve">Alex Cazañas-Gordón </w:t>
       </w:r>
+      <w:proofErr w:type="gramStart"/>
       <w:r>
         <w:rPr>
           <w:b/>
@@ -4213,14 +4242,42 @@
           <w:color w:val="000000"/>
           <w:lang w:val="en-IN" w:eastAsia="en-IN"/>
         </w:rPr>
-        <w:t>et. al.</w:t>
-      </w:r>
-      <w:r>
-        <w:rPr>
-          <w:color w:val="000000"/>
-          <w:lang w:val="en-IN" w:eastAsia="en-IN"/>
-        </w:rPr>
-        <w:t>[11</w:t>
+        <w:t>et</w:t>
+      </w:r>
+      <w:proofErr w:type="gramEnd"/>
+      <w:r>
+        <w:rPr>
+          <w:b/>
+          <w:i/>
+          <w:color w:val="000000"/>
+          <w:lang w:val="en-IN" w:eastAsia="en-IN"/>
+        </w:rPr>
+        <w:t>. al</w:t>
+      </w:r>
+      <w:proofErr w:type="gramStart"/>
+      <w:r>
+        <w:rPr>
+          <w:b/>
+          <w:i/>
+          <w:color w:val="000000"/>
+          <w:lang w:val="en-IN" w:eastAsia="en-IN"/>
+        </w:rPr>
+        <w:t>.</w:t>
+      </w:r>
+      <w:r>
+        <w:rPr>
+          <w:color w:val="000000"/>
+          <w:lang w:val="en-IN" w:eastAsia="en-IN"/>
+        </w:rPr>
+        <w:t>[</w:t>
+      </w:r>
+      <w:proofErr w:type="gramEnd"/>
+      <w:r>
+        <w:rPr>
+          <w:color w:val="000000"/>
+          <w:lang w:val="en-IN" w:eastAsia="en-IN"/>
+        </w:rPr>
+        <w:t>11</w:t>
       </w:r>
       <w:r>
         <w:rPr>
@@ -5934,14 +5991,25 @@
                 <w:lang w:val="en-IN" w:eastAsia="en-IN"/>
               </w:rPr>
             </w:pPr>
-            <w:r>
-              <w:rPr>
-                <w:color w:val="000000"/>
-                <w:sz w:val="16"/>
-                <w:szCs w:val="16"/>
-                <w:lang w:val="en-IN" w:eastAsia="en-IN"/>
-              </w:rPr>
-              <w:t>J.Rani et. al.</w:t>
+            <w:proofErr w:type="spellStart"/>
+            <w:r>
+              <w:rPr>
+                <w:color w:val="000000"/>
+                <w:sz w:val="16"/>
+                <w:szCs w:val="16"/>
+                <w:lang w:val="en-IN" w:eastAsia="en-IN"/>
+              </w:rPr>
+              <w:t>J.Rani</w:t>
+            </w:r>
+            <w:proofErr w:type="spellEnd"/>
+            <w:r>
+              <w:rPr>
+                <w:color w:val="000000"/>
+                <w:sz w:val="16"/>
+                <w:szCs w:val="16"/>
+                <w:lang w:val="en-IN" w:eastAsia="en-IN"/>
+              </w:rPr>
+              <w:t xml:space="preserve"> et. al.</w:t>
             </w:r>
           </w:p>
         </w:tc>
@@ -6459,7 +6527,27 @@
                 <w:szCs w:val="16"/>
                 <w:lang w:val="en-IN" w:eastAsia="en-IN"/>
               </w:rPr>
-              <w:t>Saravanan. S et. al.</w:t>
+              <w:t xml:space="preserve">Saravanan. </w:t>
+            </w:r>
+            <w:proofErr w:type="spellStart"/>
+            <w:r>
+              <w:rPr>
+                <w:color w:val="000000"/>
+                <w:sz w:val="16"/>
+                <w:szCs w:val="16"/>
+                <w:lang w:val="en-IN" w:eastAsia="en-IN"/>
+              </w:rPr>
+              <w:t>S et</w:t>
+            </w:r>
+            <w:proofErr w:type="spellEnd"/>
+            <w:r>
+              <w:rPr>
+                <w:color w:val="000000"/>
+                <w:sz w:val="16"/>
+                <w:szCs w:val="16"/>
+                <w:lang w:val="en-IN" w:eastAsia="en-IN"/>
+              </w:rPr>
+              <w:t>. al.</w:t>
             </w:r>
           </w:p>
         </w:tc>
@@ -6753,7 +6841,27 @@
                 <w:szCs w:val="16"/>
                 <w:lang w:val="en-IN" w:eastAsia="en-IN"/>
               </w:rPr>
-              <w:t>Prakash Tunga P. et. al.</w:t>
+              <w:t xml:space="preserve">Prakash </w:t>
+            </w:r>
+            <w:proofErr w:type="spellStart"/>
+            <w:r>
+              <w:rPr>
+                <w:color w:val="000000"/>
+                <w:sz w:val="16"/>
+                <w:szCs w:val="16"/>
+                <w:lang w:val="en-IN" w:eastAsia="en-IN"/>
+              </w:rPr>
+              <w:t>Tunga</w:t>
+            </w:r>
+            <w:proofErr w:type="spellEnd"/>
+            <w:r>
+              <w:rPr>
+                <w:color w:val="000000"/>
+                <w:sz w:val="16"/>
+                <w:szCs w:val="16"/>
+                <w:lang w:val="en-IN" w:eastAsia="en-IN"/>
+              </w:rPr>
+              <w:t xml:space="preserve"> P. et. al.</w:t>
             </w:r>
           </w:p>
         </w:tc>
@@ -7452,7 +7560,27 @@
                 <w:szCs w:val="16"/>
                 <w:lang w:val="en-IN" w:eastAsia="en-IN"/>
               </w:rPr>
-              <w:t>Narayana Prakash S et. al.</w:t>
+              <w:t xml:space="preserve">Narayana Prakash </w:t>
+            </w:r>
+            <w:proofErr w:type="spellStart"/>
+            <w:r>
+              <w:rPr>
+                <w:color w:val="000000"/>
+                <w:sz w:val="16"/>
+                <w:szCs w:val="16"/>
+                <w:lang w:val="en-IN" w:eastAsia="en-IN"/>
+              </w:rPr>
+              <w:t>S et</w:t>
+            </w:r>
+            <w:proofErr w:type="spellEnd"/>
+            <w:r>
+              <w:rPr>
+                <w:color w:val="000000"/>
+                <w:sz w:val="16"/>
+                <w:szCs w:val="16"/>
+                <w:lang w:val="en-IN" w:eastAsia="en-IN"/>
+              </w:rPr>
+              <w:t>. al.</w:t>
             </w:r>
           </w:p>
         </w:tc>
@@ -9921,7 +10049,27 @@
                 <w:szCs w:val="16"/>
                 <w:lang w:val="en-IN" w:eastAsia="en-IN"/>
               </w:rPr>
-              <w:t>Jan-Yie Liang et. al.</w:t>
+              <w:t xml:space="preserve">Jan-Yie Liang et. </w:t>
+            </w:r>
+            <w:proofErr w:type="gramStart"/>
+            <w:r>
+              <w:rPr>
+                <w:color w:val="000000"/>
+                <w:sz w:val="16"/>
+                <w:szCs w:val="16"/>
+                <w:lang w:val="en-IN" w:eastAsia="en-IN"/>
+              </w:rPr>
+              <w:t>al</w:t>
+            </w:r>
+            <w:proofErr w:type="gramEnd"/>
+            <w:r>
+              <w:rPr>
+                <w:color w:val="000000"/>
+                <w:sz w:val="16"/>
+                <w:szCs w:val="16"/>
+                <w:lang w:val="en-IN" w:eastAsia="en-IN"/>
+              </w:rPr>
+              <w:t>.</w:t>
             </w:r>
             <w:r>
               <w:rPr>
@@ -10929,7 +11077,16 @@
           <w:sz w:val="20"/>
           <w:szCs w:val="20"/>
         </w:rPr>
-        <w:t>Convert the image to a grayscale image,</w:t>
+        <w:t xml:space="preserve">Convert the image to a grayscale </w:t>
+      </w:r>
+      <w:proofErr w:type="gramStart"/>
+      <w:r>
+        <w:rPr>
+          <w:rFonts w:eastAsiaTheme="minorEastAsia"/>
+          <w:sz w:val="20"/>
+          <w:szCs w:val="20"/>
+        </w:rPr>
+        <w:t>image,</w:t>
       </w:r>
       <m:oMath>
         <m:r>
@@ -10949,6 +11106,7 @@
         </w:rPr>
         <w:t>.</w:t>
       </w:r>
+      <w:proofErr w:type="gramEnd"/>
     </w:p>
     <w:p>
       <w:pPr>
@@ -11506,13 +11664,23 @@
           <m:t>u</m:t>
         </m:r>
       </m:oMath>
+      <w:proofErr w:type="gramStart"/>
       <w:r>
         <w:rPr>
           <w:rFonts w:eastAsiaTheme="minorEastAsia"/>
           <w:sz w:val="20"/>
           <w:szCs w:val="20"/>
         </w:rPr>
-        <w:t>th row in the grayscale image</w:t>
+        <w:t>th</w:t>
+      </w:r>
+      <w:proofErr w:type="gramEnd"/>
+      <w:r>
+        <w:rPr>
+          <w:rFonts w:eastAsiaTheme="minorEastAsia"/>
+          <w:sz w:val="20"/>
+          <w:szCs w:val="20"/>
+        </w:rPr>
+        <w:t xml:space="preserve"> row in the grayscale image</w:t>
       </w:r>
     </w:p>
     <w:p>
@@ -11553,13 +11721,23 @@
           <m:t>v</m:t>
         </m:r>
       </m:oMath>
+      <w:proofErr w:type="gramStart"/>
       <w:r>
         <w:rPr>
           <w:rFonts w:eastAsiaTheme="minorEastAsia"/>
           <w:sz w:val="20"/>
           <w:szCs w:val="20"/>
         </w:rPr>
-        <w:t>th column in the grayscale image</w:t>
+        <w:t>th</w:t>
+      </w:r>
+      <w:proofErr w:type="gramEnd"/>
+      <w:r>
+        <w:rPr>
+          <w:rFonts w:eastAsiaTheme="minorEastAsia"/>
+          <w:sz w:val="20"/>
+          <w:szCs w:val="20"/>
+        </w:rPr>
+        <w:t xml:space="preserve"> column in the grayscale image</w:t>
       </w:r>
     </w:p>
     <w:p>
@@ -13325,13 +13503,23 @@
         </w:rPr>
         <w:t xml:space="preserve">Fig.2. </w:t>
       </w:r>
+      <w:proofErr w:type="gramStart"/>
       <w:r>
         <w:rPr>
           <w:bCs/>
           <w:sz w:val="20"/>
           <w:szCs w:val="20"/>
         </w:rPr>
-        <w:t>the architecture accepts preprocessed MRI and displays encoded and decoded images along with performance parameters for the same.</w:t>
+        <w:t>the</w:t>
+      </w:r>
+      <w:proofErr w:type="gramEnd"/>
+      <w:r>
+        <w:rPr>
+          <w:bCs/>
+          <w:sz w:val="20"/>
+          <w:szCs w:val="20"/>
+        </w:rPr>
+        <w:t xml:space="preserve"> architecture accepts preprocessed MRI and displays encoded and decoded images along with performance parameters for the same.</w:t>
       </w:r>
     </w:p>
     <w:p>
@@ -13481,7 +13669,23 @@
           <w:sz w:val="20"/>
           <w:szCs w:val="20"/>
         </w:rPr>
-        <w:t>We consider a custom hydrocephalus dataset, which contains 132 images. The size, color, and format of images in the dataset are similar, whereas the resolutions of the images are different. The format of the images is ‘.jpg’ by nature.</w:t>
+        <w:t>We consider a custom hydroceph</w:t>
+      </w:r>
+      <w:r>
+        <w:rPr>
+          <w:sz w:val="20"/>
+          <w:szCs w:val="20"/>
+        </w:rPr>
+        <w:t>alus dataset, which contains 130</w:t>
+      </w:r>
+      <w:bookmarkStart w:id="0" w:name="_GoBack"/>
+      <w:bookmarkEnd w:id="0"/>
+      <w:r>
+        <w:rPr>
+          <w:sz w:val="20"/>
+          <w:szCs w:val="20"/>
+        </w:rPr>
+        <w:t xml:space="preserve"> images. The size, color, and format of images in the dataset are similar, whereas the resolutions of the images are different. The format of the images is ‘.jpg’ by nature.</w:t>
       </w:r>
     </w:p>
     <w:p>
@@ -13523,7 +13727,35 @@
           <w:sz w:val="20"/>
           <w:szCs w:val="20"/>
         </w:rPr>
-        <w:t xml:space="preserve"> Generation processor,4GB DDR3 primary memory (RAM), and an integrated graphics card. Anaconda as a distributor of Python version 3.8 is used. jupyter notebook version 6.3.0 as an open web interface is used as a programming platform for the implementation of our algorithm.</w:t>
+        <w:t xml:space="preserve"> Generation processor</w:t>
+      </w:r>
+      <w:r>
+        <w:rPr>
+          <w:sz w:val="20"/>
+          <w:szCs w:val="20"/>
+        </w:rPr>
+        <w:t>, 4GB</w:t>
+      </w:r>
+      <w:r>
+        <w:rPr>
+          <w:sz w:val="20"/>
+          <w:szCs w:val="20"/>
+        </w:rPr>
+        <w:t xml:space="preserve"> DDR3 primary memory (RAM), and an integrated graphics card. Anaconda as a distributor of Python version 3.8 is used. </w:t>
+      </w:r>
+      <w:r>
+        <w:rPr>
+          <w:sz w:val="20"/>
+          <w:szCs w:val="20"/>
+        </w:rPr>
+        <w:t>Jupyter</w:t>
+      </w:r>
+      <w:r>
+        <w:rPr>
+          <w:sz w:val="20"/>
+          <w:szCs w:val="20"/>
+        </w:rPr>
+        <w:t xml:space="preserve"> notebook version 6.3.0 as an open web interface is used as a programming platform for the implementation of our algorithm.</w:t>
       </w:r>
     </w:p>
     <w:p>
@@ -13652,7 +13884,23 @@
           <w:sz w:val="18"/>
           <w:szCs w:val="18"/>
         </w:rPr>
-        <w:t>Samplesof hydrocephalus dataset</w:t>
+        <w:t>Samples</w:t>
+      </w:r>
+      <w:r>
+        <w:rPr>
+          <w:bCs/>
+          <w:sz w:val="18"/>
+          <w:szCs w:val="18"/>
+        </w:rPr>
+        <w:t xml:space="preserve"> </w:t>
+      </w:r>
+      <w:r>
+        <w:rPr>
+          <w:bCs/>
+          <w:sz w:val="18"/>
+          <w:szCs w:val="18"/>
+        </w:rPr>
+        <w:t>of hydrocephalus dataset</w:t>
       </w:r>
     </w:p>
     <w:p>
@@ -13803,7 +14051,23 @@
           <w:sz w:val="20"/>
           <w:szCs w:val="20"/>
         </w:rPr>
-        <w:t xml:space="preserve">(a) original image (b) gray-scale image (c) image after applying </w:t>
+        <w:t xml:space="preserve">(a) </w:t>
+      </w:r>
+      <w:proofErr w:type="gramStart"/>
+      <w:r>
+        <w:rPr>
+          <w:sz w:val="20"/>
+          <w:szCs w:val="20"/>
+        </w:rPr>
+        <w:t>original</w:t>
+      </w:r>
+      <w:proofErr w:type="gramEnd"/>
+      <w:r>
+        <w:rPr>
+          <w:sz w:val="20"/>
+          <w:szCs w:val="20"/>
+        </w:rPr>
+        <w:t xml:space="preserve"> image (b) gray-scale image (c) image after applying </w:t>
       </w:r>
       <w:r>
         <w:rPr>
@@ -13925,7 +14189,23 @@
           <w:sz w:val="20"/>
           <w:szCs w:val="20"/>
         </w:rPr>
-        <w:t xml:space="preserve"> 26 whereas training shape values are (104, 28, 28). Our proposed convolutional layered architecture is trained</w:t>
+        <w:t xml:space="preserve"> 26 whereas training shape values are (104, 28, </w:t>
+      </w:r>
+      <w:proofErr w:type="gramStart"/>
+      <w:r>
+        <w:rPr>
+          <w:sz w:val="20"/>
+          <w:szCs w:val="20"/>
+        </w:rPr>
+        <w:t>28</w:t>
+      </w:r>
+      <w:proofErr w:type="gramEnd"/>
+      <w:r>
+        <w:rPr>
+          <w:sz w:val="20"/>
+          <w:szCs w:val="20"/>
+        </w:rPr>
+        <w:t>). Our proposed convolutional layered architecture is trained</w:t>
       </w:r>
       <w:r>
         <w:rPr>
@@ -18336,7 +18616,16 @@
           <w:sz w:val="18"/>
           <w:szCs w:val="18"/>
         </w:rPr>
-        <w:t>Table 4:</w:t>
+        <w:t>Table 4</w:t>
+      </w:r>
+      <w:proofErr w:type="gramStart"/>
+      <w:r>
+        <w:rPr>
+          <w:b/>
+          <w:sz w:val="18"/>
+          <w:szCs w:val="18"/>
+        </w:rPr>
+        <w:t>:</w:t>
       </w:r>
       <w:r>
         <w:rPr>
@@ -18344,7 +18633,16 @@
           <w:sz w:val="18"/>
           <w:szCs w:val="18"/>
         </w:rPr>
-        <w:t>Calculation of</w:t>
+        <w:t>Calculation</w:t>
+      </w:r>
+      <w:proofErr w:type="gramEnd"/>
+      <w:r>
+        <w:rPr>
+          <w:bCs/>
+          <w:sz w:val="18"/>
+          <w:szCs w:val="18"/>
+        </w:rPr>
+        <w:t xml:space="preserve"> of</w:t>
       </w:r>
       <w:r>
         <w:rPr>
@@ -20957,6 +21255,7 @@
         </w:rPr>
         <w:t xml:space="preserve"> algorithms</w:t>
       </w:r>
+      <w:proofErr w:type="gramStart"/>
       <w:r>
         <w:rPr>
           <w:sz w:val="20"/>
@@ -20969,7 +21268,15 @@
           <w:sz w:val="20"/>
           <w:szCs w:val="20"/>
         </w:rPr>
-        <w:t>[1][2][3][</w:t>
+        <w:t>[</w:t>
+      </w:r>
+      <w:proofErr w:type="gramEnd"/>
+      <w:r>
+        <w:rPr>
+          <w:sz w:val="20"/>
+          <w:szCs w:val="20"/>
+        </w:rPr>
+        <w:t>1][2][3][</w:t>
       </w:r>
       <w:r>
         <w:rPr>
@@ -22083,10 +22390,7 @@
         <w:t>Conclusion</w:t>
       </w:r>
     </w:p>
-    <w:p>
-      <w:bookmarkStart w:id="0" w:name="_GoBack"/>
-      <w:bookmarkEnd w:id="0"/>
-    </w:p>
+    <w:p/>
     <w:p>
       <w:pPr>
         <w:spacing w:before="1" w:line="252" w:lineRule="auto"/>
@@ -22662,7 +22966,25 @@
           <w:lang w:val="en-US" w:eastAsia="en-US"/>
         </w:rPr>
         <w:lastRenderedPageBreak/>
-        <w:t>Amin Mubarak Alamin Ibrahim* et al.,(IJITR) INTERNATIONAL JOURNAL OF INNOVATIVE TECHNOLOGY AND RESEARCH</w:t>
+        <w:t>Amin Mubarak Alamin Ibrahim* et al.</w:t>
+      </w:r>
+      <w:proofErr w:type="gramStart"/>
+      <w:r>
+        <w:rPr>
+          <w:sz w:val="18"/>
+          <w:szCs w:val="22"/>
+          <w:lang w:val="en-US" w:eastAsia="en-US"/>
+        </w:rPr>
+        <w:t>,(</w:t>
+      </w:r>
+      <w:proofErr w:type="gramEnd"/>
+      <w:r>
+        <w:rPr>
+          <w:sz w:val="18"/>
+          <w:szCs w:val="22"/>
+          <w:lang w:val="en-US" w:eastAsia="en-US"/>
+        </w:rPr>
+        <w:t>IJITR) INTERNATIONAL JOURNAL OF INNOVATIVE TECHNOLOGY AND RESEARCH</w:t>
       </w:r>
       <w:r>
         <w:rPr>
@@ -22767,7 +23089,43 @@
           <w:szCs w:val="22"/>
           <w:lang w:val="en-US" w:eastAsia="en-US"/>
         </w:rPr>
-        <w:t>Sr.J.Rani, Dr.G.Glorindal, Dr.Ignatius A Herman, "Medical Image Compression using DCT with Entropy Encoding and Huffman on MRI Brain Images", Asian Journal of Applied Science and Technology (AJAST), Volume 6, Issue 2, Pages 16-25, April-June 2022 , DOI: 10.38177/ajast.2022.6203</w:t>
+        <w:t xml:space="preserve">Sr.J.Rani, </w:t>
+      </w:r>
+      <w:proofErr w:type="spellStart"/>
+      <w:r>
+        <w:rPr>
+          <w:sz w:val="18"/>
+          <w:szCs w:val="22"/>
+          <w:lang w:val="en-US" w:eastAsia="en-US"/>
+        </w:rPr>
+        <w:t>Dr.G.Glorindal</w:t>
+      </w:r>
+      <w:proofErr w:type="spellEnd"/>
+      <w:r>
+        <w:rPr>
+          <w:sz w:val="18"/>
+          <w:szCs w:val="22"/>
+          <w:lang w:val="en-US" w:eastAsia="en-US"/>
+        </w:rPr>
+        <w:t xml:space="preserve">, </w:t>
+      </w:r>
+      <w:proofErr w:type="spellStart"/>
+      <w:r>
+        <w:rPr>
+          <w:sz w:val="18"/>
+          <w:szCs w:val="22"/>
+          <w:lang w:val="en-US" w:eastAsia="en-US"/>
+        </w:rPr>
+        <w:t>Dr.Ignatius</w:t>
+      </w:r>
+      <w:proofErr w:type="spellEnd"/>
+      <w:r>
+        <w:rPr>
+          <w:sz w:val="18"/>
+          <w:szCs w:val="22"/>
+          <w:lang w:val="en-US" w:eastAsia="en-US"/>
+        </w:rPr>
+        <w:t xml:space="preserve"> A Herman, "Medical Image Compression using DCT with Entropy Encoding and Huffman on MRI Brain Images", Asian Journal of Applied Science and Technology (AJAST), Volume 6, Issue 2, Pages 16-25, April-June 2022 , DOI: 10.38177/ajast.2022.6203</w:t>
       </w:r>
     </w:p>
     <w:p>
@@ -22791,7 +23149,43 @@
           <w:szCs w:val="22"/>
           <w:lang w:val="en-US" w:eastAsia="en-US"/>
         </w:rPr>
-        <w:t>Monagi H. Alkinani, E. A. Zanaty, Sherif M. Ibrahim, "Medical Image Compression Based on Wavelets with Particle Swarm Optimization", CMC, 2021, vol.67, no.2, DOI:10.32604/cmc.2021.014803</w:t>
+        <w:t xml:space="preserve">Monagi H. Alkinani, E. A. </w:t>
+      </w:r>
+      <w:proofErr w:type="spellStart"/>
+      <w:r>
+        <w:rPr>
+          <w:sz w:val="18"/>
+          <w:szCs w:val="22"/>
+          <w:lang w:val="en-US" w:eastAsia="en-US"/>
+        </w:rPr>
+        <w:t>Zanaty</w:t>
+      </w:r>
+      <w:proofErr w:type="spellEnd"/>
+      <w:r>
+        <w:rPr>
+          <w:sz w:val="18"/>
+          <w:szCs w:val="22"/>
+          <w:lang w:val="en-US" w:eastAsia="en-US"/>
+        </w:rPr>
+        <w:t xml:space="preserve">, </w:t>
+      </w:r>
+      <w:proofErr w:type="spellStart"/>
+      <w:r>
+        <w:rPr>
+          <w:sz w:val="18"/>
+          <w:szCs w:val="22"/>
+          <w:lang w:val="en-US" w:eastAsia="en-US"/>
+        </w:rPr>
+        <w:t>Sherif</w:t>
+      </w:r>
+      <w:proofErr w:type="spellEnd"/>
+      <w:r>
+        <w:rPr>
+          <w:sz w:val="18"/>
+          <w:szCs w:val="22"/>
+          <w:lang w:val="en-US" w:eastAsia="en-US"/>
+        </w:rPr>
+        <w:t xml:space="preserve"> M. Ibrahim, "Medical Image Compression Based on Wavelets with Particle Swarm Optimization", CMC, 2021, vol.67, no.2, DOI:10.32604/cmc.2021.014803</w:t>
       </w:r>
     </w:p>
     <w:p>
@@ -22809,13 +23203,41 @@
           <w:lang w:val="en-US" w:eastAsia="en-US"/>
         </w:rPr>
       </w:pPr>
+      <w:proofErr w:type="spellStart"/>
       <w:r>
         <w:rPr>
           <w:sz w:val="18"/>
           <w:szCs w:val="22"/>
           <w:lang w:val="en-US" w:eastAsia="en-US"/>
         </w:rPr>
-        <w:t>Saravanan.S, Sujitha Juliet.D, "CT, MRI Image Reconstruction using Deep Autoencoder with Boltzmann Machine Training Architecture",  Journal of Cardiovascular Disease Research, ISSN: 0975-3583, 0976-2833, VOL12, ISSUE 02, 2021</w:t>
+        <w:t>Saravanan.S</w:t>
+      </w:r>
+      <w:proofErr w:type="spellEnd"/>
+      <w:r>
+        <w:rPr>
+          <w:sz w:val="18"/>
+          <w:szCs w:val="22"/>
+          <w:lang w:val="en-US" w:eastAsia="en-US"/>
+        </w:rPr>
+        <w:t xml:space="preserve">, Sujitha </w:t>
+      </w:r>
+      <w:proofErr w:type="spellStart"/>
+      <w:r>
+        <w:rPr>
+          <w:sz w:val="18"/>
+          <w:szCs w:val="22"/>
+          <w:lang w:val="en-US" w:eastAsia="en-US"/>
+        </w:rPr>
+        <w:t>Juliet.D</w:t>
+      </w:r>
+      <w:proofErr w:type="spellEnd"/>
+      <w:r>
+        <w:rPr>
+          <w:sz w:val="18"/>
+          <w:szCs w:val="22"/>
+          <w:lang w:val="en-US" w:eastAsia="en-US"/>
+        </w:rPr>
+        <w:t>, "CT, MRI Image Reconstruction using Deep Autoencoder with Boltzmann Machine Training Architecture",  Journal of Cardiovascular Disease Research, ISSN: 0975-3583, 0976-2833, VOL12, ISSUE 02, 2021</w:t>
       </w:r>
     </w:p>
     <w:p>
@@ -22839,7 +23261,43 @@
           <w:szCs w:val="22"/>
           <w:lang w:val="en-US" w:eastAsia="en-US"/>
         </w:rPr>
-        <w:t xml:space="preserve">Prakash Tunga P., Vipula Singh, "Compression of MRI brain images based on automatic extraction of tumor region", International Journal of Electrical and Computer Engineering (IJECE), Vol. 11, No. 5, October 2021, pp. 3964~3976, ISSN: 2088-8708, DOI: 10.11591/ijece.v11i5.pp3964-3976 </w:t>
+        <w:t xml:space="preserve">Prakash </w:t>
+      </w:r>
+      <w:proofErr w:type="spellStart"/>
+      <w:r>
+        <w:rPr>
+          <w:sz w:val="18"/>
+          <w:szCs w:val="22"/>
+          <w:lang w:val="en-US" w:eastAsia="en-US"/>
+        </w:rPr>
+        <w:t>Tunga</w:t>
+      </w:r>
+      <w:proofErr w:type="spellEnd"/>
+      <w:r>
+        <w:rPr>
+          <w:sz w:val="18"/>
+          <w:szCs w:val="22"/>
+          <w:lang w:val="en-US" w:eastAsia="en-US"/>
+        </w:rPr>
+        <w:t xml:space="preserve"> P., </w:t>
+      </w:r>
+      <w:proofErr w:type="spellStart"/>
+      <w:r>
+        <w:rPr>
+          <w:sz w:val="18"/>
+          <w:szCs w:val="22"/>
+          <w:lang w:val="en-US" w:eastAsia="en-US"/>
+        </w:rPr>
+        <w:t>Vipula</w:t>
+      </w:r>
+      <w:proofErr w:type="spellEnd"/>
+      <w:r>
+        <w:rPr>
+          <w:sz w:val="18"/>
+          <w:szCs w:val="22"/>
+          <w:lang w:val="en-US" w:eastAsia="en-US"/>
+        </w:rPr>
+        <w:t xml:space="preserve"> Singh, "Compression of MRI brain images based on automatic extraction of tumor region", International Journal of Electrical and Computer Engineering (IJECE), Vol. 11, No. 5, October 2021, pp. 3964~3976, ISSN: 2088-8708, DOI: 10.11591/ijece.v11i5.pp3964-3976 </w:t>
       </w:r>
     </w:p>
     <w:p>
@@ -22863,7 +23321,61 @@
           <w:szCs w:val="22"/>
           <w:lang w:val="en-US" w:eastAsia="en-US"/>
         </w:rPr>
-        <w:t>Veronica Corona, Yehuda Dar, Guy Williams, Carola-Bibiane Schonlieb, "Regularized Compression of MRI Data: Modular Optimization of Joint Reconstruction and Coding", arXiv:2010.04065v2  [eess.IV]  9 Nov 2020</w:t>
+        <w:t xml:space="preserve">Veronica Corona, Yehuda Dar, Guy Williams, </w:t>
+      </w:r>
+      <w:proofErr w:type="spellStart"/>
+      <w:r>
+        <w:rPr>
+          <w:sz w:val="18"/>
+          <w:szCs w:val="22"/>
+          <w:lang w:val="en-US" w:eastAsia="en-US"/>
+        </w:rPr>
+        <w:t>Carola-Bibiane</w:t>
+      </w:r>
+      <w:proofErr w:type="spellEnd"/>
+      <w:r>
+        <w:rPr>
+          <w:sz w:val="18"/>
+          <w:szCs w:val="22"/>
+          <w:lang w:val="en-US" w:eastAsia="en-US"/>
+        </w:rPr>
+        <w:t xml:space="preserve"> </w:t>
+      </w:r>
+      <w:proofErr w:type="spellStart"/>
+      <w:r>
+        <w:rPr>
+          <w:sz w:val="18"/>
+          <w:szCs w:val="22"/>
+          <w:lang w:val="en-US" w:eastAsia="en-US"/>
+        </w:rPr>
+        <w:t>Schonlieb</w:t>
+      </w:r>
+      <w:proofErr w:type="spellEnd"/>
+      <w:r>
+        <w:rPr>
+          <w:sz w:val="18"/>
+          <w:szCs w:val="22"/>
+          <w:lang w:val="en-US" w:eastAsia="en-US"/>
+        </w:rPr>
+        <w:t>, "Regularized Compression of MRI Data: Modular Optimization of Joint Reconstruction and Coding", arXiv:2010.04065v2  [</w:t>
+      </w:r>
+      <w:proofErr w:type="spellStart"/>
+      <w:r>
+        <w:rPr>
+          <w:sz w:val="18"/>
+          <w:szCs w:val="22"/>
+          <w:lang w:val="en-US" w:eastAsia="en-US"/>
+        </w:rPr>
+        <w:t>eess.IV</w:t>
+      </w:r>
+      <w:proofErr w:type="spellEnd"/>
+      <w:r>
+        <w:rPr>
+          <w:sz w:val="18"/>
+          <w:szCs w:val="22"/>
+          <w:lang w:val="en-US" w:eastAsia="en-US"/>
+        </w:rPr>
+        <w:t>]  9 Nov 2020</w:t>
       </w:r>
     </w:p>
     <w:p>
@@ -22911,7 +23423,43 @@
           <w:szCs w:val="22"/>
           <w:lang w:val="en-US" w:eastAsia="en-US"/>
         </w:rPr>
-        <w:t>R Pandian* and S Lalitha Kumari, "Characterization of Alzheimer MRI Image based on Image Compression Techniques", Journal of Scientific &amp; Industrial Research, Vol. 79, November 2020, pp. 1028-1030,</w:t>
+        <w:t xml:space="preserve">R Pandian* and S </w:t>
+      </w:r>
+      <w:proofErr w:type="spellStart"/>
+      <w:r>
+        <w:rPr>
+          <w:sz w:val="18"/>
+          <w:szCs w:val="22"/>
+          <w:lang w:val="en-US" w:eastAsia="en-US"/>
+        </w:rPr>
+        <w:t>Lalitha</w:t>
+      </w:r>
+      <w:proofErr w:type="spellEnd"/>
+      <w:r>
+        <w:rPr>
+          <w:sz w:val="18"/>
+          <w:szCs w:val="22"/>
+          <w:lang w:val="en-US" w:eastAsia="en-US"/>
+        </w:rPr>
+        <w:t xml:space="preserve"> </w:t>
+      </w:r>
+      <w:proofErr w:type="spellStart"/>
+      <w:r>
+        <w:rPr>
+          <w:sz w:val="18"/>
+          <w:szCs w:val="22"/>
+          <w:lang w:val="en-US" w:eastAsia="en-US"/>
+        </w:rPr>
+        <w:t>Kumari</w:t>
+      </w:r>
+      <w:proofErr w:type="spellEnd"/>
+      <w:r>
+        <w:rPr>
+          <w:sz w:val="18"/>
+          <w:szCs w:val="22"/>
+          <w:lang w:val="en-US" w:eastAsia="en-US"/>
+        </w:rPr>
+        <w:t>, "Characterization of Alzheimer MRI Image based on Image Compression Techniques", Journal of Scientific &amp; Industrial Research, Vol. 79, November 2020, pp. 1028-1030,</w:t>
       </w:r>
     </w:p>
     <w:p>
@@ -22935,7 +23483,61 @@
           <w:szCs w:val="22"/>
           <w:lang w:val="en-US" w:eastAsia="en-US"/>
         </w:rPr>
-        <w:t>Nirajan Bist, Suraj Joshi, Abhishek Karki, Bharat Raj Joshi, "IMPROVED IMAGE COMPRESSION USING LOSSLESS HUFFMAN ENCODING (I2COM)", KEC Conference</w:t>
+        <w:t xml:space="preserve">Nirajan Bist, </w:t>
+      </w:r>
+      <w:proofErr w:type="spellStart"/>
+      <w:r>
+        <w:rPr>
+          <w:sz w:val="18"/>
+          <w:szCs w:val="22"/>
+          <w:lang w:val="en-US" w:eastAsia="en-US"/>
+        </w:rPr>
+        <w:t>Suraj</w:t>
+      </w:r>
+      <w:proofErr w:type="spellEnd"/>
+      <w:r>
+        <w:rPr>
+          <w:sz w:val="18"/>
+          <w:szCs w:val="22"/>
+          <w:lang w:val="en-US" w:eastAsia="en-US"/>
+        </w:rPr>
+        <w:t xml:space="preserve"> Joshi, </w:t>
+      </w:r>
+      <w:proofErr w:type="spellStart"/>
+      <w:r>
+        <w:rPr>
+          <w:sz w:val="18"/>
+          <w:szCs w:val="22"/>
+          <w:lang w:val="en-US" w:eastAsia="en-US"/>
+        </w:rPr>
+        <w:t>Abhishek</w:t>
+      </w:r>
+      <w:proofErr w:type="spellEnd"/>
+      <w:r>
+        <w:rPr>
+          <w:sz w:val="18"/>
+          <w:szCs w:val="22"/>
+          <w:lang w:val="en-US" w:eastAsia="en-US"/>
+        </w:rPr>
+        <w:t xml:space="preserve"> </w:t>
+      </w:r>
+      <w:proofErr w:type="spellStart"/>
+      <w:r>
+        <w:rPr>
+          <w:sz w:val="18"/>
+          <w:szCs w:val="22"/>
+          <w:lang w:val="en-US" w:eastAsia="en-US"/>
+        </w:rPr>
+        <w:t>Karki</w:t>
+      </w:r>
+      <w:proofErr w:type="spellEnd"/>
+      <w:r>
+        <w:rPr>
+          <w:sz w:val="18"/>
+          <w:szCs w:val="22"/>
+          <w:lang w:val="en-US" w:eastAsia="en-US"/>
+        </w:rPr>
+        <w:t>, Bharat Raj Joshi, "IMPROVED IMAGE COMPRESSION USING LOSSLESS HUFFMAN ENCODING (I2COM)", KEC Conference</w:t>
       </w:r>
     </w:p>
     <w:p>
@@ -22959,7 +23561,79 @@
           <w:szCs w:val="22"/>
           <w:lang w:val="en-US" w:eastAsia="en-US"/>
         </w:rPr>
-        <w:t>Shuai Liu, Weiling Bai, Nianyin Zeng* and Shuihua Wang, "A Fast Fractal based Compression for MRI Images", IEEE Access May 2019, DOI: 10.1109/ACCESS.2019.2916934</w:t>
+        <w:t xml:space="preserve">Shuai Liu, </w:t>
+      </w:r>
+      <w:proofErr w:type="spellStart"/>
+      <w:r>
+        <w:rPr>
+          <w:sz w:val="18"/>
+          <w:szCs w:val="22"/>
+          <w:lang w:val="en-US" w:eastAsia="en-US"/>
+        </w:rPr>
+        <w:t>Weiling</w:t>
+      </w:r>
+      <w:proofErr w:type="spellEnd"/>
+      <w:r>
+        <w:rPr>
+          <w:sz w:val="18"/>
+          <w:szCs w:val="22"/>
+          <w:lang w:val="en-US" w:eastAsia="en-US"/>
+        </w:rPr>
+        <w:t xml:space="preserve"> </w:t>
+      </w:r>
+      <w:proofErr w:type="spellStart"/>
+      <w:r>
+        <w:rPr>
+          <w:sz w:val="18"/>
+          <w:szCs w:val="22"/>
+          <w:lang w:val="en-US" w:eastAsia="en-US"/>
+        </w:rPr>
+        <w:t>Bai</w:t>
+      </w:r>
+      <w:proofErr w:type="spellEnd"/>
+      <w:r>
+        <w:rPr>
+          <w:sz w:val="18"/>
+          <w:szCs w:val="22"/>
+          <w:lang w:val="en-US" w:eastAsia="en-US"/>
+        </w:rPr>
+        <w:t xml:space="preserve">, </w:t>
+      </w:r>
+      <w:proofErr w:type="spellStart"/>
+      <w:r>
+        <w:rPr>
+          <w:sz w:val="18"/>
+          <w:szCs w:val="22"/>
+          <w:lang w:val="en-US" w:eastAsia="en-US"/>
+        </w:rPr>
+        <w:t>Nianyin</w:t>
+      </w:r>
+      <w:proofErr w:type="spellEnd"/>
+      <w:r>
+        <w:rPr>
+          <w:sz w:val="18"/>
+          <w:szCs w:val="22"/>
+          <w:lang w:val="en-US" w:eastAsia="en-US"/>
+        </w:rPr>
+        <w:t xml:space="preserve"> Zeng* and </w:t>
+      </w:r>
+      <w:proofErr w:type="spellStart"/>
+      <w:r>
+        <w:rPr>
+          <w:sz w:val="18"/>
+          <w:szCs w:val="22"/>
+          <w:lang w:val="en-US" w:eastAsia="en-US"/>
+        </w:rPr>
+        <w:t>Shuihua</w:t>
+      </w:r>
+      <w:proofErr w:type="spellEnd"/>
+      <w:r>
+        <w:rPr>
+          <w:sz w:val="18"/>
+          <w:szCs w:val="22"/>
+          <w:lang w:val="en-US" w:eastAsia="en-US"/>
+        </w:rPr>
+        <w:t xml:space="preserve"> Wang, "A Fast Fractal based Compression for MRI Images", IEEE Access May 2019, DOI: 10.1109/ACCESS.2019.2916934</w:t>
       </w:r>
     </w:p>
     <w:p>
@@ -22983,7 +23657,43 @@
           <w:szCs w:val="22"/>
           <w:lang w:val="en-US" w:eastAsia="en-US"/>
         </w:rPr>
-        <w:t>Nassir H. Salman, Enas Kh. Hassan, "RUN LENGTH ENCODING BASED LOSSLESS MRI IMAGE COMPRESSION USING LZW AND ADAPTIVE VARIABLE LENGTH CODING", JOURNAL OF SOUTHWEST JIAOTONG UNIVERSITY, Vol. 54 No. 4 Aug. 2019, ISSN -0258-2724, DOI</w:t>
+        <w:t xml:space="preserve">Nassir H. Salman, </w:t>
+      </w:r>
+      <w:proofErr w:type="spellStart"/>
+      <w:r>
+        <w:rPr>
+          <w:sz w:val="18"/>
+          <w:szCs w:val="22"/>
+          <w:lang w:val="en-US" w:eastAsia="en-US"/>
+        </w:rPr>
+        <w:t>Enas</w:t>
+      </w:r>
+      <w:proofErr w:type="spellEnd"/>
+      <w:r>
+        <w:rPr>
+          <w:sz w:val="18"/>
+          <w:szCs w:val="22"/>
+          <w:lang w:val="en-US" w:eastAsia="en-US"/>
+        </w:rPr>
+        <w:t xml:space="preserve"> </w:t>
+      </w:r>
+      <w:proofErr w:type="spellStart"/>
+      <w:r>
+        <w:rPr>
+          <w:sz w:val="18"/>
+          <w:szCs w:val="22"/>
+          <w:lang w:val="en-US" w:eastAsia="en-US"/>
+        </w:rPr>
+        <w:t>Kh</w:t>
+      </w:r>
+      <w:proofErr w:type="spellEnd"/>
+      <w:r>
+        <w:rPr>
+          <w:sz w:val="18"/>
+          <w:szCs w:val="22"/>
+          <w:lang w:val="en-US" w:eastAsia="en-US"/>
+        </w:rPr>
+        <w:t>. Hassan, "RUN LENGTH ENCODING BASED LOSSLESS MRI IMAGE COMPRESSION USING LZW AND ADAPTIVE VARIABLE LENGTH CODING", JOURNAL OF SOUTHWEST JIAOTONG UNIVERSITY, Vol. 54 No. 4 Aug. 2019, ISSN -0258-2724, DOI</w:t>
       </w:r>
       <w:r>
         <w:rPr>
@@ -23024,7 +23734,79 @@
           <w:szCs w:val="22"/>
           <w:lang w:val="en-US" w:eastAsia="en-US"/>
         </w:rPr>
-        <w:t>Ruchi Agarwal, C.S. Salimath and Khursheed Alam, "Multiple Image Compression in Medical Imaging Techniques using Wavelets for Speedy Transmission and Optimal Storage", Biomedical &amp; Pharmacology Journal, March 2019,  Vol. 12(1), p. 183-198, DOI: 10.13005/bpj/1627</w:t>
+        <w:t xml:space="preserve">Ruchi Agarwal, C.S. </w:t>
+      </w:r>
+      <w:proofErr w:type="spellStart"/>
+      <w:r>
+        <w:rPr>
+          <w:sz w:val="18"/>
+          <w:szCs w:val="22"/>
+          <w:lang w:val="en-US" w:eastAsia="en-US"/>
+        </w:rPr>
+        <w:t>Salimath</w:t>
+      </w:r>
+      <w:proofErr w:type="spellEnd"/>
+      <w:r>
+        <w:rPr>
+          <w:sz w:val="18"/>
+          <w:szCs w:val="22"/>
+          <w:lang w:val="en-US" w:eastAsia="en-US"/>
+        </w:rPr>
+        <w:t xml:space="preserve"> and </w:t>
+      </w:r>
+      <w:proofErr w:type="spellStart"/>
+      <w:r>
+        <w:rPr>
+          <w:sz w:val="18"/>
+          <w:szCs w:val="22"/>
+          <w:lang w:val="en-US" w:eastAsia="en-US"/>
+        </w:rPr>
+        <w:t>Khursheed</w:t>
+      </w:r>
+      <w:proofErr w:type="spellEnd"/>
+      <w:r>
+        <w:rPr>
+          <w:sz w:val="18"/>
+          <w:szCs w:val="22"/>
+          <w:lang w:val="en-US" w:eastAsia="en-US"/>
+        </w:rPr>
+        <w:t xml:space="preserve"> </w:t>
+      </w:r>
+      <w:proofErr w:type="spellStart"/>
+      <w:r>
+        <w:rPr>
+          <w:sz w:val="18"/>
+          <w:szCs w:val="22"/>
+          <w:lang w:val="en-US" w:eastAsia="en-US"/>
+        </w:rPr>
+        <w:t>Alam</w:t>
+      </w:r>
+      <w:proofErr w:type="spellEnd"/>
+      <w:r>
+        <w:rPr>
+          <w:sz w:val="18"/>
+          <w:szCs w:val="22"/>
+          <w:lang w:val="en-US" w:eastAsia="en-US"/>
+        </w:rPr>
+        <w:t>, "Multiple Image Compression in Medical Imaging Techniques using Wavelets for Speedy Transmission and Optimal Storage", Biomedical &amp; Pharmacology Journal, March 2019,  Vol. 12(1), p. 183-198, DOI: 10.13005/</w:t>
+      </w:r>
+      <w:proofErr w:type="spellStart"/>
+      <w:r>
+        <w:rPr>
+          <w:sz w:val="18"/>
+          <w:szCs w:val="22"/>
+          <w:lang w:val="en-US" w:eastAsia="en-US"/>
+        </w:rPr>
+        <w:t>bpj</w:t>
+      </w:r>
+      <w:proofErr w:type="spellEnd"/>
+      <w:r>
+        <w:rPr>
+          <w:sz w:val="18"/>
+          <w:szCs w:val="22"/>
+          <w:lang w:val="en-US" w:eastAsia="en-US"/>
+        </w:rPr>
+        <w:t>/1627</w:t>
       </w:r>
     </w:p>
     <w:p>
@@ -23048,7 +23830,61 @@
           <w:szCs w:val="22"/>
           <w:lang w:val="en-US" w:eastAsia="en-US"/>
         </w:rPr>
-        <w:t>D. J. Ashpin Pabi, P. Aruna, N.Puviarasan, "Tri-mode dual level 3-D image compression over medical MRI images", International Journal of Advanced Computer Research, Vol 7(28), ISSN (Print): 2249-7277, ISSN (Online): 2277-7970, DOI: 10.19101/IJACR.2017.728007</w:t>
+        <w:t xml:space="preserve">D. J. Ashpin Pabi, P. </w:t>
+      </w:r>
+      <w:proofErr w:type="spellStart"/>
+      <w:r>
+        <w:rPr>
+          <w:sz w:val="18"/>
+          <w:szCs w:val="22"/>
+          <w:lang w:val="en-US" w:eastAsia="en-US"/>
+        </w:rPr>
+        <w:t>Aruna</w:t>
+      </w:r>
+      <w:proofErr w:type="spellEnd"/>
+      <w:r>
+        <w:rPr>
+          <w:sz w:val="18"/>
+          <w:szCs w:val="22"/>
+          <w:lang w:val="en-US" w:eastAsia="en-US"/>
+        </w:rPr>
+        <w:t xml:space="preserve">, </w:t>
+      </w:r>
+      <w:proofErr w:type="spellStart"/>
+      <w:r>
+        <w:rPr>
+          <w:sz w:val="18"/>
+          <w:szCs w:val="22"/>
+          <w:lang w:val="en-US" w:eastAsia="en-US"/>
+        </w:rPr>
+        <w:t>N.Puviarasan</w:t>
+      </w:r>
+      <w:proofErr w:type="spellEnd"/>
+      <w:r>
+        <w:rPr>
+          <w:sz w:val="18"/>
+          <w:szCs w:val="22"/>
+          <w:lang w:val="en-US" w:eastAsia="en-US"/>
+        </w:rPr>
+        <w:t xml:space="preserve">, "Tri-mode dual level 3-D image compression over medical MRI images", International Journal of Advanced Computer Research, </w:t>
+      </w:r>
+      <w:proofErr w:type="spellStart"/>
+      <w:r>
+        <w:rPr>
+          <w:sz w:val="18"/>
+          <w:szCs w:val="22"/>
+          <w:lang w:val="en-US" w:eastAsia="en-US"/>
+        </w:rPr>
+        <w:t>Vol</w:t>
+      </w:r>
+      <w:proofErr w:type="spellEnd"/>
+      <w:r>
+        <w:rPr>
+          <w:sz w:val="18"/>
+          <w:szCs w:val="22"/>
+          <w:lang w:val="en-US" w:eastAsia="en-US"/>
+        </w:rPr>
+        <w:t xml:space="preserve"> 7(28), ISSN (Print): 2249-7277, ISSN (Online): 2277-7970, DOI: 10.19101/IJACR.2017.728007</w:t>
       </w:r>
     </w:p>
     <w:p>
@@ -23072,7 +23908,61 @@
           <w:szCs w:val="22"/>
           <w:lang w:val="en-US" w:eastAsia="en-US"/>
         </w:rPr>
-        <w:t>V. Anusuya, V. Srinivasa Raghavan, G. Kavitha, "Lossless Compression on MRI Images Using SWT", Society for Imaging Informatics in Medicine 2014, DOI 10.1007/s10278-014-9697-9</w:t>
+        <w:t xml:space="preserve">V. Anusuya, V. </w:t>
+      </w:r>
+      <w:proofErr w:type="spellStart"/>
+      <w:r>
+        <w:rPr>
+          <w:sz w:val="18"/>
+          <w:szCs w:val="22"/>
+          <w:lang w:val="en-US" w:eastAsia="en-US"/>
+        </w:rPr>
+        <w:t>Srinivasa</w:t>
+      </w:r>
+      <w:proofErr w:type="spellEnd"/>
+      <w:r>
+        <w:rPr>
+          <w:sz w:val="18"/>
+          <w:szCs w:val="22"/>
+          <w:lang w:val="en-US" w:eastAsia="en-US"/>
+        </w:rPr>
+        <w:t xml:space="preserve"> </w:t>
+      </w:r>
+      <w:proofErr w:type="spellStart"/>
+      <w:r>
+        <w:rPr>
+          <w:sz w:val="18"/>
+          <w:szCs w:val="22"/>
+          <w:lang w:val="en-US" w:eastAsia="en-US"/>
+        </w:rPr>
+        <w:t>Raghavan</w:t>
+      </w:r>
+      <w:proofErr w:type="spellEnd"/>
+      <w:r>
+        <w:rPr>
+          <w:sz w:val="18"/>
+          <w:szCs w:val="22"/>
+          <w:lang w:val="en-US" w:eastAsia="en-US"/>
+        </w:rPr>
+        <w:t xml:space="preserve">, G. </w:t>
+      </w:r>
+      <w:proofErr w:type="spellStart"/>
+      <w:r>
+        <w:rPr>
+          <w:sz w:val="18"/>
+          <w:szCs w:val="22"/>
+          <w:lang w:val="en-US" w:eastAsia="en-US"/>
+        </w:rPr>
+        <w:t>Kavitha</w:t>
+      </w:r>
+      <w:proofErr w:type="spellEnd"/>
+      <w:r>
+        <w:rPr>
+          <w:sz w:val="18"/>
+          <w:szCs w:val="22"/>
+          <w:lang w:val="en-US" w:eastAsia="en-US"/>
+        </w:rPr>
+        <w:t>, "Lossless Compression on MRI Images Using SWT", Society for Imaging Informatics in Medicine 2014, DOI 10.1007/s10278-014-9697-9</w:t>
       </w:r>
     </w:p>
     <w:p>
@@ -23096,7 +23986,61 @@
           <w:szCs w:val="22"/>
           <w:lang w:val="en-US" w:eastAsia="en-US"/>
         </w:rPr>
-        <w:t>Prof. Bipin D. Mokal, Prakruti J. Joshi, Vivek P.Patkar, "Image Compression For MRI", International Journal of Scientific &amp; Engineering Research, Volume 4, Issue 10, October-2013, ISSN 2229-5518</w:t>
+        <w:t xml:space="preserve">Prof. Bipin D. Mokal, </w:t>
+      </w:r>
+      <w:proofErr w:type="spellStart"/>
+      <w:r>
+        <w:rPr>
+          <w:sz w:val="18"/>
+          <w:szCs w:val="22"/>
+          <w:lang w:val="en-US" w:eastAsia="en-US"/>
+        </w:rPr>
+        <w:t>Prakruti</w:t>
+      </w:r>
+      <w:proofErr w:type="spellEnd"/>
+      <w:r>
+        <w:rPr>
+          <w:sz w:val="18"/>
+          <w:szCs w:val="22"/>
+          <w:lang w:val="en-US" w:eastAsia="en-US"/>
+        </w:rPr>
+        <w:t xml:space="preserve"> J. Joshi, </w:t>
+      </w:r>
+      <w:proofErr w:type="spellStart"/>
+      <w:r>
+        <w:rPr>
+          <w:sz w:val="18"/>
+          <w:szCs w:val="22"/>
+          <w:lang w:val="en-US" w:eastAsia="en-US"/>
+        </w:rPr>
+        <w:t>Vivek</w:t>
+      </w:r>
+      <w:proofErr w:type="spellEnd"/>
+      <w:r>
+        <w:rPr>
+          <w:sz w:val="18"/>
+          <w:szCs w:val="22"/>
+          <w:lang w:val="en-US" w:eastAsia="en-US"/>
+        </w:rPr>
+        <w:t xml:space="preserve"> </w:t>
+      </w:r>
+      <w:proofErr w:type="spellStart"/>
+      <w:r>
+        <w:rPr>
+          <w:sz w:val="18"/>
+          <w:szCs w:val="22"/>
+          <w:lang w:val="en-US" w:eastAsia="en-US"/>
+        </w:rPr>
+        <w:t>P.Patkar</w:t>
+      </w:r>
+      <w:proofErr w:type="spellEnd"/>
+      <w:r>
+        <w:rPr>
+          <w:sz w:val="18"/>
+          <w:szCs w:val="22"/>
+          <w:lang w:val="en-US" w:eastAsia="en-US"/>
+        </w:rPr>
+        <w:t>, "Image Compression For MRI", International Journal of Scientific &amp; Engineering Research, Volume 4, Issue 10, October-2013, ISSN 2229-5518</w:t>
       </w:r>
     </w:p>
     <w:p>
@@ -23121,7 +24065,25 @@
           <w:szCs w:val="22"/>
           <w:lang w:val="en-US" w:eastAsia="en-US"/>
         </w:rPr>
-        <w:t>Jan-Yie Liang, Chih-Sheng Chen, Chua-Huang Huang, Li Liu, "Lossless Compression of Medical Images Using Hilbert Space-Filling Curves", DOI: 10.1.1.127.6563</w:t>
+        <w:t xml:space="preserve">Jan-Yie Liang, </w:t>
+      </w:r>
+      <w:proofErr w:type="spellStart"/>
+      <w:r>
+        <w:rPr>
+          <w:sz w:val="18"/>
+          <w:szCs w:val="22"/>
+          <w:lang w:val="en-US" w:eastAsia="en-US"/>
+        </w:rPr>
+        <w:t>Chih</w:t>
+      </w:r>
+      <w:proofErr w:type="spellEnd"/>
+      <w:r>
+        <w:rPr>
+          <w:sz w:val="18"/>
+          <w:szCs w:val="22"/>
+          <w:lang w:val="en-US" w:eastAsia="en-US"/>
+        </w:rPr>
+        <w:t>-Sheng Chen, Chua-Huang Huang, Li Liu, "Lossless Compression of Medical Images Using Hilbert Space-Filling Curves", DOI: 10.1.1.127.6563</w:t>
       </w:r>
     </w:p>
     <w:sectPr>
@@ -23258,7 +24220,7 @@
                     <w:noProof/>
                     <w:sz w:val="18"/>
                   </w:rPr>
-                  <w:t>12</w:t>
+                  <w:t>13</w:t>
                 </w:r>
                 <w:r>
                   <w:fldChar w:fldCharType="end"/>
@@ -25511,7 +26473,7 @@
 </file>
 
 <file path=customXml/itemProps2.xml><?xml version="1.0" encoding="utf-8"?>
-<ds:datastoreItem xmlns:ds="http://schemas.openxmlformats.org/officeDocument/2006/customXml" ds:itemID="{D006E488-90A9-4FE7-BB94-A212997089C0}">
+<ds:datastoreItem xmlns:ds="http://schemas.openxmlformats.org/officeDocument/2006/customXml" ds:itemID="{01E6D265-1FD3-4208-800C-87A024964876}">
   <ds:schemaRefs>
     <ds:schemaRef ds:uri="http://schemas.openxmlformats.org/officeDocument/2006/bibliography"/>
   </ds:schemaRefs>

</xml_diff>